<commit_message>
3rd level data access added
</commit_message>
<xml_diff>
--- a/Aspose.POC/Files/MasterAsposeTemplate.docx
+++ b/Aspose.POC/Files/MasterAsposeTemplate.docx
@@ -7,7 +7,15 @@
         <w:pStyle w:val="Title"/>
       </w:pPr>
       <w:r>
-        <w:t>Master Aspose Template</w:t>
+        <w:t xml:space="preserve">Master </w:t>
+      </w:r>
+      <w:proofErr w:type="spellStart"/>
+      <w:r>
+        <w:t>Aspose</w:t>
+      </w:r>
+      <w:proofErr w:type="spellEnd"/>
+      <w:r>
+        <w:t xml:space="preserve"> Template</w:t>
       </w:r>
     </w:p>
     <w:p/>
@@ -30,12 +38,28 @@
     </w:p>
     <w:p>
       <w:r>
-        <w:t>Number: &lt;&lt;[Agreement_Number]&gt;&gt;</w:t>
-      </w:r>
-    </w:p>
-    <w:p>
-      <w:r>
-        <w:t>Name: &lt;&lt;[Agreement_Name]&gt;&gt;</w:t>
+        <w:t>Number: &lt;&lt;[</w:t>
+      </w:r>
+      <w:proofErr w:type="spellStart"/>
+      <w:r>
+        <w:t>Agreement_Number</w:t>
+      </w:r>
+      <w:proofErr w:type="spellEnd"/>
+      <w:r>
+        <w:t>]&gt;&gt;</w:t>
+      </w:r>
+    </w:p>
+    <w:p>
+      <w:r>
+        <w:t>Name: &lt;&lt;[</w:t>
+      </w:r>
+      <w:proofErr w:type="spellStart"/>
+      <w:r>
+        <w:t>Agreement_Name</w:t>
+      </w:r>
+      <w:proofErr w:type="spellEnd"/>
+      <w:r>
+        <w:t>]&gt;&gt;</w:t>
       </w:r>
     </w:p>
     <w:p>
@@ -50,18 +74,20 @@
     </w:p>
     <w:p>
       <w:r>
-        <w:t>End Date: &lt;&lt;[EndDate]&gt;&gt;</w:t>
+        <w:t>End Date: &lt;&lt;[</w:t>
+      </w:r>
+      <w:proofErr w:type="spellStart"/>
+      <w:r>
+        <w:t>EndDate</w:t>
+      </w:r>
+      <w:proofErr w:type="spellEnd"/>
+      <w:r>
+        <w:t>]&gt;&gt;</w:t>
       </w:r>
     </w:p>
     <w:p>
       <w:r>
         <w:t>Term (in months): &lt;&lt;[Term]&gt;&gt;</w:t>
-      </w:r>
-    </w:p>
-    <w:p/>
-    <w:p>
-      <w:r>
-        <w:t>&lt;&lt;[agreement_hiren]&gt;&gt;</w:t>
       </w:r>
     </w:p>
     <w:p/>
@@ -119,6 +145,61 @@
       </w:r>
       <w:r>
         <w:t>&lt;&lt;/if&gt;&gt;</w:t>
+      </w:r>
+    </w:p>
+    <w:p/>
+    <w:p>
+      <w:pPr>
+        <w:pStyle w:val="Heading1"/>
+      </w:pPr>
+      <w:r>
+        <w:t>3</w:t>
+      </w:r>
+      <w:r>
+        <w:rPr>
+          <w:vertAlign w:val="superscript"/>
+        </w:rPr>
+        <w:t>rd</w:t>
+      </w:r>
+      <w:r>
+        <w:t xml:space="preserve"> Level data source reading</w:t>
+      </w:r>
+    </w:p>
+    <w:p>
+      <w:r>
+        <w:t>&lt;&lt;</w:t>
+      </w:r>
+      <w:r>
+        <w:t>[</w:t>
+      </w:r>
+      <w:r>
+        <w:t>Apttus__APTS_Agreement__</w:t>
+      </w:r>
+      <w:proofErr w:type="gramStart"/>
+      <w:r>
+        <w:t>c</w:t>
+      </w:r>
+      <w:r>
+        <w:t>.</w:t>
+      </w:r>
+      <w:r>
+        <w:t>Apttus</w:t>
+      </w:r>
+      <w:proofErr w:type="gramEnd"/>
+      <w:r>
+        <w:t>__Account__c</w:t>
+      </w:r>
+      <w:r>
+        <w:t>.</w:t>
+      </w:r>
+      <w:r>
+        <w:t>account_name_c</w:t>
+      </w:r>
+      <w:r>
+        <w:t>]</w:t>
+      </w:r>
+      <w:r>
+        <w:t>&gt;&gt;</w:t>
       </w:r>
     </w:p>
     <w:p/>
@@ -168,7 +249,15 @@
           </w:tcPr>
           <w:p>
             <w:r>
-              <w:t>&lt;&lt;[BillTo]&gt;&gt;</w:t>
+              <w:t>&lt;&lt;[</w:t>
+            </w:r>
+            <w:proofErr w:type="spellStart"/>
+            <w:r>
+              <w:t>BillTo</w:t>
+            </w:r>
+            <w:proofErr w:type="spellEnd"/>
+            <w:r>
+              <w:t>]&gt;&gt;</w:t>
             </w:r>
           </w:p>
         </w:tc>
@@ -191,7 +280,15 @@
           </w:tcPr>
           <w:p>
             <w:r>
-              <w:t>&lt;&lt;[OrderDate]&gt;&gt;</w:t>
+              <w:t>&lt;&lt;[</w:t>
+            </w:r>
+            <w:proofErr w:type="spellStart"/>
+            <w:r>
+              <w:t>OrderDate</w:t>
+            </w:r>
+            <w:proofErr w:type="spellEnd"/>
+            <w:r>
+              <w:t>]&gt;&gt;</w:t>
             </w:r>
           </w:p>
         </w:tc>
@@ -285,7 +382,11 @@
           </w:tcPr>
           <w:p>
             <w:r>
-              <w:t>&lt;&lt;foreach [in Products]&gt;&gt; &lt;&lt;[Name]&gt;&gt;</w:t>
+              <w:t xml:space="preserve">&lt;&lt;foreach [in Products]&gt;&gt; </w:t>
+            </w:r>
+            <w:r>
+              <w:lastRenderedPageBreak/>
+              <w:t>&lt;&lt;[Name]&gt;&gt;</w:t>
             </w:r>
           </w:p>
         </w:tc>
@@ -295,7 +396,21 @@
           </w:tcPr>
           <w:p>
             <w:r>
-              <w:t>&lt;&lt;[Category.Name]&gt;&gt;</w:t>
+              <w:lastRenderedPageBreak/>
+              <w:t>&lt;</w:t>
+            </w:r>
+            <w:proofErr w:type="gramStart"/>
+            <w:r>
+              <w:t>&lt;[</w:t>
+            </w:r>
+            <w:proofErr w:type="spellStart"/>
+            <w:proofErr w:type="gramEnd"/>
+            <w:r>
+              <w:t>Category.Name</w:t>
+            </w:r>
+            <w:proofErr w:type="spellEnd"/>
+            <w:r>
+              <w:t>]&gt;&gt;</w:t>
             </w:r>
           </w:p>
         </w:tc>
@@ -305,7 +420,15 @@
           </w:tcPr>
           <w:p>
             <w:r>
-              <w:t>&lt;&lt;[UnitPrice]&gt;&gt;</w:t>
+              <w:t>&lt;&lt;[</w:t>
+            </w:r>
+            <w:proofErr w:type="spellStart"/>
+            <w:r>
+              <w:t>UnitPrice</w:t>
+            </w:r>
+            <w:proofErr w:type="spellEnd"/>
+            <w:r>
+              <w:t>]&gt;&gt;</w:t>
             </w:r>
           </w:p>
         </w:tc>
@@ -325,7 +448,15 @@
           </w:tcPr>
           <w:p>
             <w:r>
-              <w:t>&lt;&lt;[UnitPrice*Quantity]&gt;&gt;</w:t>
+              <w:t>&lt;&lt;[</w:t>
+            </w:r>
+            <w:proofErr w:type="spellStart"/>
+            <w:r>
+              <w:t>UnitPrice</w:t>
+            </w:r>
+            <w:proofErr w:type="spellEnd"/>
+            <w:r>
+              <w:t>*Quantity]&gt;&gt;</w:t>
             </w:r>
           </w:p>
         </w:tc>
@@ -335,7 +466,15 @@
           </w:tcPr>
           <w:p>
             <w:r>
-              <w:t>&lt;&lt;[Category. Discount]&gt;&gt;</w:t>
+              <w:t>&lt;</w:t>
+            </w:r>
+            <w:proofErr w:type="gramStart"/>
+            <w:r>
+              <w:t>&lt;[</w:t>
+            </w:r>
+            <w:proofErr w:type="gramEnd"/>
+            <w:r>
+              <w:t>Category. Discount]&gt;&gt;</w:t>
             </w:r>
           </w:p>
         </w:tc>
@@ -345,11 +484,35 @@
           </w:tcPr>
           <w:p>
             <w:r>
-              <w:t xml:space="preserve">&lt;&lt;[( UnitPrice*Quantity) - (( UnitPrice*Quantity)* Category. </w:t>
+              <w:t>&lt;</w:t>
+            </w:r>
+            <w:proofErr w:type="gramStart"/>
+            <w:r>
+              <w:t>&lt;[</w:t>
+            </w:r>
+            <w:proofErr w:type="gramEnd"/>
+            <w:r>
+              <w:t xml:space="preserve">( </w:t>
+            </w:r>
+            <w:proofErr w:type="spellStart"/>
+            <w:r>
+              <w:t>UnitPrice</w:t>
+            </w:r>
+            <w:proofErr w:type="spellEnd"/>
+            <w:r>
+              <w:t xml:space="preserve">*Quantity) - (( </w:t>
+            </w:r>
+            <w:proofErr w:type="spellStart"/>
+            <w:r>
+              <w:t>UnitPrice</w:t>
+            </w:r>
+            <w:proofErr w:type="spellEnd"/>
+            <w:r>
+              <w:t xml:space="preserve">*Quantity)* </w:t>
             </w:r>
             <w:r>
               <w:lastRenderedPageBreak/>
-              <w:t>Discount)/100]&gt;&gt;</w:t>
+              <w:t>Category. Discount)/100]&gt;&gt;</w:t>
             </w:r>
           </w:p>
           <w:p>
@@ -382,7 +545,15 @@
     </w:p>
     <w:p>
       <w:r>
-        <w:t xml:space="preserve">&lt;&lt;doc [Clause.ClauseId] </w:t>
+        <w:t>&lt;&lt;doc [</w:t>
+      </w:r>
+      <w:proofErr w:type="spellStart"/>
+      <w:r>
+        <w:t>Clause.ClauseId</w:t>
+      </w:r>
+      <w:proofErr w:type="spellEnd"/>
+      <w:r>
+        <w:t xml:space="preserve">] </w:t>
       </w:r>
       <w:r>
         <w:t>-</w:t>
@@ -402,7 +573,15 @@
     </w:p>
     <w:p>
       <w:r>
-        <w:t>&lt;&lt;if [Orders.Sum(o</w:t>
+        <w:t>&lt;&lt;if [</w:t>
+      </w:r>
+      <w:proofErr w:type="spellStart"/>
+      <w:r>
+        <w:t>Orders.Sum</w:t>
+      </w:r>
+      <w:proofErr w:type="spellEnd"/>
+      <w:r>
+        <w:t>(o</w:t>
       </w:r>
       <w:r>
         <w:t xml:space="preserve"> </w:t>
@@ -413,9 +592,13 @@
       <w:r>
         <w:t xml:space="preserve"> </w:t>
       </w:r>
+      <w:proofErr w:type="spellStart"/>
+      <w:proofErr w:type="gramStart"/>
       <w:r>
         <w:t>o.Products.Count</w:t>
       </w:r>
+      <w:proofErr w:type="spellEnd"/>
+      <w:proofErr w:type="gramEnd"/>
       <w:r>
         <w:t>()</w:t>
       </w:r>
@@ -434,12 +617,14 @@
       <w:r>
         <w:t>&lt;&lt;doc [</w:t>
       </w:r>
+      <w:proofErr w:type="spellStart"/>
       <w:r>
         <w:t>DAR</w:t>
       </w:r>
       <w:r>
         <w:t>.ClauseId</w:t>
       </w:r>
+      <w:proofErr w:type="spellEnd"/>
       <w:r>
         <w:t>]</w:t>
       </w:r>

</xml_diff>

<commit_message>
Implemented docx to pdf
</commit_message>
<xml_diff>
--- a/Aspose.POC/Files/MasterAsposeTemplate.docx
+++ b/Aspose.POC/Files/MasterAsposeTemplate.docx
@@ -1,6 +1,6 @@
 
 <file path=word/document.xml><?xml version="1.0" encoding="utf-8"?>
-<w:document xmlns:wpc="http://schemas.microsoft.com/office/word/2010/wordprocessingCanvas" xmlns:cx="http://schemas.microsoft.com/office/drawing/2014/chartex" xmlns:cx1="http://schemas.microsoft.com/office/drawing/2015/9/8/chartex" xmlns:cx2="http://schemas.microsoft.com/office/drawing/2015/10/21/chartex" xmlns:cx3="http://schemas.microsoft.com/office/drawing/2016/5/9/chartex" xmlns:cx4="http://schemas.microsoft.com/office/drawing/2016/5/10/chartex" xmlns:cx5="http://schemas.microsoft.com/office/drawing/2016/5/11/chartex" xmlns:cx6="http://schemas.microsoft.com/office/drawing/2016/5/12/chartex" xmlns:cx7="http://schemas.microsoft.com/office/drawing/2016/5/13/chartex" xmlns:cx8="http://schemas.microsoft.com/office/drawing/2016/5/14/chartex" xmlns:mc="http://schemas.openxmlformats.org/markup-compatibility/2006" xmlns:aink="http://schemas.microsoft.com/office/drawing/2016/ink" xmlns:am3d="http://schemas.microsoft.com/office/drawing/2017/model3d" xmlns:o="urn:schemas-microsoft-com:office:office" xmlns:r="http://schemas.openxmlformats.org/officeDocument/2006/relationships" xmlns:m="http://schemas.openxmlformats.org/officeDocument/2006/math" xmlns:v="urn:schemas-microsoft-com:vml" xmlns:wp14="http://schemas.microsoft.com/office/word/2010/wordprocessingDrawing" xmlns:wp="http://schemas.openxmlformats.org/drawingml/2006/wordprocessingDrawing" xmlns:w10="urn:schemas-microsoft-com:office:word" xmlns:w="http://schemas.openxmlformats.org/wordprocessingml/2006/main" xmlns:w14="http://schemas.microsoft.com/office/word/2010/wordml" xmlns:w15="http://schemas.microsoft.com/office/word/2012/wordml" xmlns:w16cex="http://schemas.microsoft.com/office/word/2018/wordml/cex" xmlns:w16cid="http://schemas.microsoft.com/office/word/2016/wordml/cid" xmlns:w16="http://schemas.microsoft.com/office/word/2018/wordml" xmlns:w16sdtdh="http://schemas.microsoft.com/office/word/2020/wordml/sdtdatahash" xmlns:w16se="http://schemas.microsoft.com/office/word/2015/wordml/symex" xmlns:wpg="http://schemas.microsoft.com/office/word/2010/wordprocessingGroup" xmlns:wpi="http://schemas.microsoft.com/office/word/2010/wordprocessingInk" xmlns:wne="http://schemas.microsoft.com/office/word/2006/wordml" xmlns:wps="http://schemas.microsoft.com/office/word/2010/wordprocessingShape" mc:Ignorable="w14 w15 w16se w16cid w16 w16cex w16sdtdh wp14">
+<w:document xmlns:wpc="http://schemas.microsoft.com/office/word/2010/wordprocessingCanvas" xmlns:cx="http://schemas.microsoft.com/office/drawing/2014/chartex" xmlns:cx1="http://schemas.microsoft.com/office/drawing/2015/9/8/chartex" xmlns:cx2="http://schemas.microsoft.com/office/drawing/2015/10/21/chartex" xmlns:cx3="http://schemas.microsoft.com/office/drawing/2016/5/9/chartex" xmlns:cx4="http://schemas.microsoft.com/office/drawing/2016/5/10/chartex" xmlns:cx5="http://schemas.microsoft.com/office/drawing/2016/5/11/chartex" xmlns:cx6="http://schemas.microsoft.com/office/drawing/2016/5/12/chartex" xmlns:cx7="http://schemas.microsoft.com/office/drawing/2016/5/13/chartex" xmlns:cx8="http://schemas.microsoft.com/office/drawing/2016/5/14/chartex" xmlns:mc="http://schemas.openxmlformats.org/markup-compatibility/2006" xmlns:aink="http://schemas.microsoft.com/office/drawing/2016/ink" xmlns:am3d="http://schemas.microsoft.com/office/drawing/2017/model3d" xmlns:o="urn:schemas-microsoft-com:office:office" xmlns:oel="http://schemas.microsoft.com/office/2019/extlst" xmlns:r="http://schemas.openxmlformats.org/officeDocument/2006/relationships" xmlns:m="http://schemas.openxmlformats.org/officeDocument/2006/math" xmlns:v="urn:schemas-microsoft-com:vml" xmlns:wp14="http://schemas.microsoft.com/office/word/2010/wordprocessingDrawing" xmlns:wp="http://schemas.openxmlformats.org/drawingml/2006/wordprocessingDrawing" xmlns:w10="urn:schemas-microsoft-com:office:word" xmlns:w="http://schemas.openxmlformats.org/wordprocessingml/2006/main" xmlns:w14="http://schemas.microsoft.com/office/word/2010/wordml" xmlns:w15="http://schemas.microsoft.com/office/word/2012/wordml" xmlns:w16cex="http://schemas.microsoft.com/office/word/2018/wordml/cex" xmlns:w16cid="http://schemas.microsoft.com/office/word/2016/wordml/cid" xmlns:w16="http://schemas.microsoft.com/office/word/2018/wordml" xmlns:w16sdtdh="http://schemas.microsoft.com/office/word/2020/wordml/sdtdatahash" xmlns:w16se="http://schemas.microsoft.com/office/word/2015/wordml/symex" xmlns:wpg="http://schemas.microsoft.com/office/word/2010/wordprocessingGroup" xmlns:wpi="http://schemas.microsoft.com/office/word/2010/wordprocessingInk" xmlns:wne="http://schemas.microsoft.com/office/word/2006/wordml" xmlns:wps="http://schemas.microsoft.com/office/word/2010/wordprocessingShape" mc:Ignorable="w14 w15 w16se w16cid w16 w16cex w16sdtdh wp14">
   <w:body>
     <w:p>
       <w:pPr>
@@ -61,7 +61,13 @@
     <w:p/>
     <w:p>
       <w:r>
-        <w:t>&lt;&lt;[agreement_hiren]&gt;&gt;</w:t>
+        <w:t>&lt;&lt;[agreement_</w:t>
+      </w:r>
+      <w:r>
+        <w:t>number</w:t>
+      </w:r>
+      <w:r>
+        <w:t>]&gt;&gt;</w:t>
       </w:r>
     </w:p>
     <w:p/>

</xml_diff>